<commit_message>
Added comments and changes to the word doc
</commit_message>
<xml_diff>
--- a/HW1/HW1.docx
+++ b/HW1/HW1.docx
@@ -17,15 +17,7 @@
     </w:p>
     <w:p>
       <w:r>
-        <w:t xml:space="preserve">Always go to other people's funerals, otherwise they </w:t>
-      </w:r>
-      <w:proofErr w:type="gramStart"/>
-      <w:r>
-        <w:t>won't</w:t>
-      </w:r>
-      <w:proofErr w:type="gramEnd"/>
-      <w:r>
-        <w:t xml:space="preserve"> go to yours.</w:t>
+        <w:t>Always go to other people's funerals, otherwise they won't go to yours.</w:t>
       </w:r>
     </w:p>
     <w:p/>
@@ -35,6 +27,360 @@
       </w:r>
     </w:p>
     <w:p/>
+    <w:p>
+      <w:r>
+        <w:t>Code:</w:t>
+      </w:r>
+    </w:p>
+    <w:p>
+      <w:r>
+        <w:t>'''</w:t>
+      </w:r>
+    </w:p>
+    <w:p>
+      <w:r>
+        <w:t>Homework Number: 1</w:t>
+      </w:r>
+    </w:p>
+    <w:p>
+      <w:r>
+        <w:t>Name: Alex Goebel</w:t>
+      </w:r>
+    </w:p>
+    <w:p>
+      <w:r>
+        <w:t>ECN Login: goebel2</w:t>
+      </w:r>
+    </w:p>
+    <w:p>
+      <w:r>
+        <w:t>Due Date: 1/28/2021</w:t>
+      </w:r>
+    </w:p>
+    <w:p>
+      <w:r>
+        <w:t>'''</w:t>
+      </w:r>
+    </w:p>
+    <w:p/>
+    <w:p>
+      <w:r>
+        <w:t>#!/usr/bin/env python3</w:t>
+      </w:r>
+    </w:p>
+    <w:p>
+      <w:r>
+        <w:t>import sys #Do I need this or was this only for the example? Do the arguments need to be checked?</w:t>
+      </w:r>
+    </w:p>
+    <w:p>
+      <w:r>
+        <w:t>from BitVector import *</w:t>
+      </w:r>
+    </w:p>
+    <w:p/>
+    <w:p/>
+    <w:p>
+      <w:r>
+        <w:t>def cryptBreak(ciphertextFile, key_bv):</w:t>
+      </w:r>
+    </w:p>
+    <w:p>
+      <w:r>
+        <w:t xml:space="preserve">    PassPhrase = "Hopes and dreams of a million years"</w:t>
+      </w:r>
+    </w:p>
+    <w:p>
+      <w:r>
+        <w:t xml:space="preserve">    BLOCKSIZE = 16</w:t>
+      </w:r>
+    </w:p>
+    <w:p>
+      <w:r>
+        <w:t xml:space="preserve">    numbytes = BLOCKSIZE // 8</w:t>
+      </w:r>
+    </w:p>
+    <w:p>
+      <w:r>
+        <w:t xml:space="preserve">    </w:t>
+      </w:r>
+    </w:p>
+    <w:p>
+      <w:r>
+        <w:t xml:space="preserve">    </w:t>
+      </w:r>
+    </w:p>
+    <w:p>
+      <w:r>
+        <w:t xml:space="preserve">    bv_iv = BitVector(bitlist = [0]*BLOCKSIZE)</w:t>
+      </w:r>
+    </w:p>
+    <w:p>
+      <w:r>
+        <w:t xml:space="preserve">    for i in range(0, len(PassPhrase) // numbytes):</w:t>
+      </w:r>
+    </w:p>
+    <w:p>
+      <w:r>
+        <w:t xml:space="preserve">        textstr = PassPhrase[i*numbytes:(i+1)*numbytes]</w:t>
+      </w:r>
+    </w:p>
+    <w:p>
+      <w:r>
+        <w:t xml:space="preserve">        bv_iv ^= BitVector(textstring = textstr)</w:t>
+      </w:r>
+    </w:p>
+    <w:p>
+      <w:r>
+        <w:lastRenderedPageBreak/>
+        <w:t xml:space="preserve">    </w:t>
+      </w:r>
+    </w:p>
+    <w:p>
+      <w:r>
+        <w:t xml:space="preserve">    inFile = open(ciphertextFile)</w:t>
+      </w:r>
+    </w:p>
+    <w:p>
+      <w:r>
+        <w:t xml:space="preserve">    encrypted_bv = BitVector(hexstring = inFile.read())</w:t>
+      </w:r>
+    </w:p>
+    <w:p>
+      <w:r>
+        <w:t xml:space="preserve">    </w:t>
+      </w:r>
+    </w:p>
+    <w:p>
+      <w:r>
+        <w:t xml:space="preserve">    decryptedMessage_bv = BitVector(size = 0)</w:t>
+      </w:r>
+    </w:p>
+    <w:p>
+      <w:r>
+        <w:t xml:space="preserve">    </w:t>
+      </w:r>
+    </w:p>
+    <w:p>
+      <w:r>
+        <w:t xml:space="preserve">    previousDecryptedBlock = bv_iv</w:t>
+      </w:r>
+    </w:p>
+    <w:p>
+      <w:r>
+        <w:t xml:space="preserve">    </w:t>
+      </w:r>
+    </w:p>
+    <w:p>
+      <w:r>
+        <w:t xml:space="preserve">    for i in range(0, len(encrypted_bv) // BLOCKSIZE):</w:t>
+      </w:r>
+    </w:p>
+    <w:p>
+      <w:r>
+        <w:t xml:space="preserve">        bv = encrypted_bv[i*BLOCKSIZE:(i+1)*BLOCKSIZE]</w:t>
+      </w:r>
+    </w:p>
+    <w:p>
+      <w:r>
+        <w:t xml:space="preserve">        temp = bv.deep_copy()</w:t>
+      </w:r>
+    </w:p>
+    <w:p>
+      <w:r>
+        <w:t xml:space="preserve">        bv ^= previousDecryptedBlock</w:t>
+      </w:r>
+    </w:p>
+    <w:p>
+      <w:r>
+        <w:t xml:space="preserve">        previousDecryptedBlock = temp</w:t>
+      </w:r>
+    </w:p>
+    <w:p>
+      <w:r>
+        <w:t xml:space="preserve">        bv ^= key_bv</w:t>
+      </w:r>
+    </w:p>
+    <w:p>
+      <w:r>
+        <w:t xml:space="preserve">        decryptedMessage_bv += bv</w:t>
+      </w:r>
+    </w:p>
+    <w:p>
+      <w:r>
+        <w:t xml:space="preserve">        </w:t>
+      </w:r>
+    </w:p>
+    <w:p>
+      <w:r>
+        <w:t xml:space="preserve">    </w:t>
+      </w:r>
+    </w:p>
+    <w:p>
+      <w:r>
+        <w:t xml:space="preserve">    outputText = decryptedMessage_bv.get_text_from_bitvector()</w:t>
+      </w:r>
+    </w:p>
+    <w:p>
+      <w:r>
+        <w:t xml:space="preserve">    </w:t>
+      </w:r>
+    </w:p>
+    <w:p>
+      <w:r>
+        <w:t xml:space="preserve">    </w:t>
+      </w:r>
+    </w:p>
+    <w:p>
+      <w:r>
+        <w:t xml:space="preserve">    inFile.close()</w:t>
+      </w:r>
+    </w:p>
+    <w:p>
+      <w:r>
+        <w:t xml:space="preserve">    return outputText</w:t>
+      </w:r>
+    </w:p>
+    <w:p>
+      <w:r>
+        <w:t xml:space="preserve">    </w:t>
+      </w:r>
+    </w:p>
+    <w:p>
+      <w:r>
+        <w:t xml:space="preserve">    </w:t>
+      </w:r>
+    </w:p>
+    <w:p/>
+    <w:p/>
+    <w:p/>
+    <w:p/>
+    <w:p/>
+    <w:p>
+      <w:r>
+        <w:lastRenderedPageBreak/>
+        <w:t>if __name__ == '__main__':</w:t>
+      </w:r>
+    </w:p>
+    <w:p>
+      <w:r>
+        <w:t xml:space="preserve">    </w:t>
+      </w:r>
+    </w:p>
+    <w:p>
+      <w:r>
+        <w:t xml:space="preserve">        </w:t>
+      </w:r>
+    </w:p>
+    <w:p>
+      <w:r>
+        <w:t xml:space="preserve">    ciphertextFile = 'encrypted.txt'</w:t>
+      </w:r>
+    </w:p>
+    <w:p>
+      <w:r>
+        <w:t xml:space="preserve">        </w:t>
+      </w:r>
+    </w:p>
+    <w:p>
+      <w:r>
+        <w:t xml:space="preserve">    keyRangeMax = 2 ** 16</w:t>
+      </w:r>
+    </w:p>
+    <w:p/>
+    <w:p>
+      <w:r>
+        <w:t xml:space="preserve">    for i in range(28000, keyRangeMax):</w:t>
+      </w:r>
+    </w:p>
+    <w:p>
+      <w:r>
+        <w:t xml:space="preserve">        key_bv = BitVector(intVal = i, size=16)</w:t>
+      </w:r>
+    </w:p>
+    <w:p>
+      <w:r>
+        <w:t xml:space="preserve">        decryptedMessage = cryptBreak(ciphertextFile, key_bv)</w:t>
+      </w:r>
+    </w:p>
+    <w:p>
+      <w:r>
+        <w:t xml:space="preserve">        if 'Yogi Berra' not in decryptedMessage:</w:t>
+      </w:r>
+    </w:p>
+    <w:p>
+      <w:r>
+        <w:t xml:space="preserve">            print('Not decrypted yet')</w:t>
+      </w:r>
+    </w:p>
+    <w:p>
+      <w:r>
+        <w:t xml:space="preserve">            print(key_bv)</w:t>
+      </w:r>
+    </w:p>
+    <w:p>
+      <w:r>
+        <w:t xml:space="preserve">        else:</w:t>
+      </w:r>
+    </w:p>
+    <w:p>
+      <w:r>
+        <w:t xml:space="preserve">            print('Encryption broken!')</w:t>
+      </w:r>
+    </w:p>
+    <w:p>
+      <w:r>
+        <w:t xml:space="preserve">            print(key_bv)</w:t>
+      </w:r>
+    </w:p>
+    <w:p>
+      <w:r>
+        <w:t xml:space="preserve">            print(decryptedMessage)</w:t>
+      </w:r>
+    </w:p>
+    <w:p>
+      <w:r>
+        <w:t xml:space="preserve">            break</w:t>
+      </w:r>
+    </w:p>
+    <w:p>
+      <w:r>
+        <w:t xml:space="preserve">            </w:t>
+      </w:r>
+    </w:p>
+    <w:p>
+      <w:r>
+        <w:t xml:space="preserve">        </w:t>
+      </w:r>
+    </w:p>
+    <w:p>
+      <w:r>
+        <w:t xml:space="preserve">        </w:t>
+      </w:r>
+    </w:p>
+    <w:p>
+      <w:r>
+        <w:t xml:space="preserve">    </w:t>
+      </w:r>
+    </w:p>
+    <w:p/>
+    <w:p/>
+    <w:p/>
+    <w:p/>
+    <w:p/>
+    <w:p/>
+    <w:p/>
+    <w:p>
+      <w:r>
+        <w:lastRenderedPageBreak/>
+        <w:t>Code Explanation:</w:t>
+      </w:r>
+    </w:p>
+    <w:p>
+      <w:r>
+        <w:t>In my main function I have the brute force analysis where I go through a for loop that creates a BitVector object for each key option and sends that object, along with the input file, to cryptBreak. The cryptBreak function is mostly taken from the code given in DecryptForFun.py. It first gets the passphrase into a bit array. Then, it uses the ciphertext file to create a BitVector. After, it creates a place to store the decrypted message. Finally, it XORs the bit blocks with the decryption and outputs the decrypted message. My main file then checks to see if ‘Yogi Berra’ is part of that decrypted message and if it isn’t, it tries the next key. If it is there, the loop ends and the key, message, and alert is printed to let the user know the encryption has been broken and what it says.</w:t>
+      </w:r>
+    </w:p>
     <w:p/>
     <w:p/>
     <w:sectPr>
@@ -170,6 +516,7 @@
     <w:lsdException w:name="HTML Sample" w:semiHidden="1" w:unhideWhenUsed="1"/>
     <w:lsdException w:name="HTML Typewriter" w:semiHidden="1" w:unhideWhenUsed="1"/>
     <w:lsdException w:name="HTML Variable" w:semiHidden="1" w:unhideWhenUsed="1"/>
+    <w:lsdException w:name="Normal Table" w:semiHidden="1" w:unhideWhenUsed="1"/>
     <w:lsdException w:name="annotation subject" w:semiHidden="1" w:unhideWhenUsed="1"/>
     <w:lsdException w:name="No List" w:semiHidden="1" w:unhideWhenUsed="1"/>
     <w:lsdException w:name="Outline List 1" w:semiHidden="1" w:unhideWhenUsed="1"/>
@@ -216,8 +563,10 @@
     <w:lsdException w:name="Table Subtle 2" w:semiHidden="1" w:unhideWhenUsed="1"/>
     <w:lsdException w:name="Table Web 1" w:semiHidden="1" w:unhideWhenUsed="1"/>
     <w:lsdException w:name="Table Web 2" w:semiHidden="1" w:unhideWhenUsed="1"/>
+    <w:lsdException w:name="Table Web 3" w:semiHidden="1" w:unhideWhenUsed="1"/>
     <w:lsdException w:name="Balloon Text" w:semiHidden="1" w:unhideWhenUsed="1"/>
     <w:lsdException w:name="Table Grid" w:uiPriority="39"/>
+    <w:lsdException w:name="Table Theme" w:semiHidden="1" w:unhideWhenUsed="1"/>
     <w:lsdException w:name="Placeholder Text" w:semiHidden="1"/>
     <w:lsdException w:name="No Spacing" w:uiPriority="1" w:qFormat="1"/>
     <w:lsdException w:name="Light Shading" w:uiPriority="60"/>

</xml_diff>

<commit_message>
Changed the word doc and added the PDF version
</commit_message>
<xml_diff>
--- a/HW1/HW1.docx
+++ b/HW1/HW1.docx
@@ -70,7 +70,7 @@
     </w:p>
     <w:p>
       <w:r>
-        <w:t>import sys #Do I need this or was this only for the example? Do the arguments need to be checked?</w:t>
+        <w:t>import sys</w:t>
       </w:r>
     </w:p>
     <w:p>
@@ -87,6 +87,11 @@
     </w:p>
     <w:p>
       <w:r>
+        <w:t xml:space="preserve">    #All of the code in this function is from DecryptForFun.py as shown in Lecture 2. The entire function wasn't carried over as some of it didn't seem necessary</w:t>
+      </w:r>
+    </w:p>
+    <w:p>
+      <w:r>
         <w:t xml:space="preserve">    PassPhrase = "Hopes and dreams of a million years"</w:t>
       </w:r>
     </w:p>
@@ -107,43 +112,63 @@
     </w:p>
     <w:p>
       <w:r>
+        <w:t xml:space="preserve">    #This loop reduces the passphrase to a bit array which of the size BLOCKSIZE</w:t>
+      </w:r>
+    </w:p>
+    <w:p>
+      <w:r>
+        <w:t xml:space="preserve">    bv_iv = BitVector(bitlist = [0]*BLOCKSIZE)</w:t>
+      </w:r>
+    </w:p>
+    <w:p>
+      <w:r>
+        <w:t xml:space="preserve">    for i in range(0, len(PassPhrase) // numbytes):</w:t>
+      </w:r>
+    </w:p>
+    <w:p>
+      <w:r>
+        <w:lastRenderedPageBreak/>
+        <w:t xml:space="preserve">        textstr = PassPhrase[i*numbytes:(i+1)*numbytes]</w:t>
+      </w:r>
+    </w:p>
+    <w:p>
+      <w:r>
+        <w:t xml:space="preserve">        bv_iv ^= BitVector(textstring = textstr)</w:t>
+      </w:r>
+    </w:p>
+    <w:p>
+      <w:r>
         <w:t xml:space="preserve">    </w:t>
       </w:r>
     </w:p>
     <w:p>
       <w:r>
-        <w:t xml:space="preserve">    bv_iv = BitVector(bitlist = [0]*BLOCKSIZE)</w:t>
-      </w:r>
-    </w:p>
-    <w:p>
-      <w:r>
-        <w:t xml:space="preserve">    for i in range(0, len(PassPhrase) // numbytes):</w:t>
-      </w:r>
-    </w:p>
-    <w:p>
-      <w:r>
-        <w:t xml:space="preserve">        textstr = PassPhrase[i*numbytes:(i+1)*numbytes]</w:t>
-      </w:r>
-    </w:p>
-    <w:p>
-      <w:r>
-        <w:t xml:space="preserve">        bv_iv ^= BitVector(textstring = textstr)</w:t>
-      </w:r>
-    </w:p>
-    <w:p>
-      <w:r>
-        <w:lastRenderedPageBreak/>
+        <w:t xml:space="preserve">    #This just opens the file and puts the contents into a variable as a BitVector</w:t>
+      </w:r>
+    </w:p>
+    <w:p>
+      <w:r>
+        <w:t xml:space="preserve">    inFile = open(ciphertextFile)</w:t>
+      </w:r>
+    </w:p>
+    <w:p>
+      <w:r>
+        <w:t xml:space="preserve">    encrypted_bv = BitVector(hexstring = inFile.read())</w:t>
+      </w:r>
+    </w:p>
+    <w:p>
+      <w:r>
         <w:t xml:space="preserve">    </w:t>
       </w:r>
     </w:p>
     <w:p>
       <w:r>
-        <w:t xml:space="preserve">    inFile = open(ciphertextFile)</w:t>
-      </w:r>
-    </w:p>
-    <w:p>
-      <w:r>
-        <w:t xml:space="preserve">    encrypted_bv = BitVector(hexstring = inFile.read())</w:t>
+        <w:t xml:space="preserve">    #This is just an empty BitVector used to store the decrypted message</w:t>
+      </w:r>
+    </w:p>
+    <w:p>
+      <w:r>
+        <w:t xml:space="preserve">    decryptedMessage_bv = BitVector(size = 0)</w:t>
       </w:r>
     </w:p>
     <w:p>
@@ -153,7 +178,7 @@
     </w:p>
     <w:p>
       <w:r>
-        <w:t xml:space="preserve">    decryptedMessage_bv = BitVector(size = 0)</w:t>
+        <w:t xml:space="preserve">    previousDecryptedBlock = bv_iv</w:t>
       </w:r>
     </w:p>
     <w:p>
@@ -163,12 +188,7 @@
     </w:p>
     <w:p>
       <w:r>
-        <w:t xml:space="preserve">    previousDecryptedBlock = bv_iv</w:t>
-      </w:r>
-    </w:p>
-    <w:p>
-      <w:r>
-        <w:t xml:space="preserve">    </w:t>
+        <w:t xml:space="preserve">    #This loop is what carries out the XORing of the bit blocks with the decryption</w:t>
       </w:r>
     </w:p>
     <w:p>
@@ -213,7 +233,7 @@
     </w:p>
     <w:p>
       <w:r>
-        <w:t xml:space="preserve">    </w:t>
+        <w:t xml:space="preserve">    #Variable that is returned with the plaintext decrypted message</w:t>
       </w:r>
     </w:p>
     <w:p>
@@ -253,132 +273,167 @@
     </w:p>
     <w:p/>
     <w:p/>
+    <w:p>
+      <w:r>
+        <w:t>if __name__ == '__main__':</w:t>
+      </w:r>
+    </w:p>
+    <w:p>
+      <w:r>
+        <w:t xml:space="preserve">    </w:t>
+      </w:r>
+    </w:p>
+    <w:p>
+      <w:r>
+        <w:t xml:space="preserve">        </w:t>
+      </w:r>
+    </w:p>
+    <w:p>
+      <w:r>
+        <w:t xml:space="preserve">    ciphertextFile = 'encrypted.txt'</w:t>
+      </w:r>
+    </w:p>
+    <w:p>
+      <w:r>
+        <w:t xml:space="preserve">        </w:t>
+      </w:r>
+    </w:p>
+    <w:p>
+      <w:r>
+        <w:t xml:space="preserve">    keyRangeMax = 2 ** 16</w:t>
+      </w:r>
+    </w:p>
     <w:p/>
+    <w:p>
+      <w:r>
+        <w:t xml:space="preserve">    #This loop goes through all of the keys in the range and sends each one to cryptBreak.</w:t>
+      </w:r>
+    </w:p>
+    <w:p>
+      <w:r>
+        <w:t xml:space="preserve">    #It then checks the message returned to see if it is the correct one.</w:t>
+      </w:r>
+    </w:p>
+    <w:p>
+      <w:r>
+        <w:t xml:space="preserve">    #If not, it continues with the next key until the correct message is found</w:t>
+      </w:r>
+    </w:p>
+    <w:p>
+      <w:r>
+        <w:t xml:space="preserve">    for i in range(28000, keyRangeMax):</w:t>
+      </w:r>
+    </w:p>
+    <w:p>
+      <w:r>
+        <w:t xml:space="preserve">        #The following line is from DecryptForFun.py from Lecture 2</w:t>
+      </w:r>
+    </w:p>
+    <w:p>
+      <w:r>
+        <w:t xml:space="preserve">        key_bv = BitVector(intVal = i, size=16)</w:t>
+      </w:r>
+    </w:p>
+    <w:p>
+      <w:r>
+        <w:t xml:space="preserve">        decryptedMessage = cryptBreak(ciphertextFile, key_bv)</w:t>
+      </w:r>
+    </w:p>
+    <w:p>
+      <w:r>
+        <w:t xml:space="preserve">        if 'Yogi Berra' not in decryptedMessage:</w:t>
+      </w:r>
+    </w:p>
+    <w:p>
+      <w:r>
+        <w:t xml:space="preserve">            print('Not decrypted yet')</w:t>
+      </w:r>
+    </w:p>
+    <w:p>
+      <w:r>
+        <w:t xml:space="preserve">            print(key_bv)</w:t>
+      </w:r>
+    </w:p>
+    <w:p>
+      <w:r>
+        <w:t xml:space="preserve">        else:</w:t>
+      </w:r>
+    </w:p>
+    <w:p>
+      <w:r>
+        <w:t xml:space="preserve">            print('Encryption broken!')</w:t>
+      </w:r>
+    </w:p>
+    <w:p>
+      <w:r>
+        <w:t xml:space="preserve">            print(key_bv)</w:t>
+      </w:r>
+    </w:p>
+    <w:p>
+      <w:r>
+        <w:t xml:space="preserve">            print(decryptedMessage)</w:t>
+      </w:r>
+    </w:p>
+    <w:p>
+      <w:r>
+        <w:t xml:space="preserve">            break</w:t>
+      </w:r>
+    </w:p>
+    <w:p>
+      <w:r>
+        <w:t xml:space="preserve">            </w:t>
+      </w:r>
+    </w:p>
+    <w:p>
+      <w:r>
+        <w:t xml:space="preserve">        </w:t>
+      </w:r>
+    </w:p>
+    <w:p>
+      <w:r>
+        <w:t xml:space="preserve">        </w:t>
+      </w:r>
+    </w:p>
+    <w:p>
+      <w:r>
+        <w:t xml:space="preserve">    </w:t>
+      </w:r>
+      <w:r>
+        <w:t xml:space="preserve">            </w:t>
+      </w:r>
+    </w:p>
+    <w:p>
+      <w:r>
+        <w:t xml:space="preserve">        </w:t>
+      </w:r>
+    </w:p>
+    <w:p>
+      <w:r>
+        <w:lastRenderedPageBreak/>
+        <w:t xml:space="preserve">        </w:t>
+      </w:r>
+    </w:p>
     <w:p/>
-    <w:p/>
-    <w:p>
-      <w:r>
-        <w:lastRenderedPageBreak/>
-        <w:t>if __name__ == '__main__':</w:t>
-      </w:r>
-    </w:p>
-    <w:p>
-      <w:r>
-        <w:t xml:space="preserve">    </w:t>
-      </w:r>
-    </w:p>
-    <w:p>
-      <w:r>
-        <w:t xml:space="preserve">        </w:t>
-      </w:r>
-    </w:p>
-    <w:p>
-      <w:r>
-        <w:t xml:space="preserve">    ciphertextFile = 'encrypted.txt'</w:t>
-      </w:r>
-    </w:p>
-    <w:p>
-      <w:r>
-        <w:t xml:space="preserve">        </w:t>
-      </w:r>
-    </w:p>
-    <w:p>
-      <w:r>
-        <w:t xml:space="preserve">    keyRangeMax = 2 ** 16</w:t>
-      </w:r>
-    </w:p>
-    <w:p/>
-    <w:p>
-      <w:r>
-        <w:t xml:space="preserve">    for i in range(28000, keyRangeMax):</w:t>
-      </w:r>
-    </w:p>
-    <w:p>
-      <w:r>
-        <w:t xml:space="preserve">        key_bv = BitVector(intVal = i, size=16)</w:t>
-      </w:r>
-    </w:p>
-    <w:p>
-      <w:r>
-        <w:t xml:space="preserve">        decryptedMessage = cryptBreak(ciphertextFile, key_bv)</w:t>
-      </w:r>
-    </w:p>
-    <w:p>
-      <w:r>
-        <w:t xml:space="preserve">        if 'Yogi Berra' not in decryptedMessage:</w:t>
-      </w:r>
-    </w:p>
-    <w:p>
-      <w:r>
-        <w:t xml:space="preserve">            print('Not decrypted yet')</w:t>
-      </w:r>
-    </w:p>
-    <w:p>
-      <w:r>
-        <w:t xml:space="preserve">            print(key_bv)</w:t>
-      </w:r>
-    </w:p>
-    <w:p>
-      <w:r>
-        <w:t xml:space="preserve">        else:</w:t>
-      </w:r>
-    </w:p>
-    <w:p>
-      <w:r>
-        <w:t xml:space="preserve">            print('Encryption broken!')</w:t>
-      </w:r>
-    </w:p>
-    <w:p>
-      <w:r>
-        <w:t xml:space="preserve">            print(key_bv)</w:t>
-      </w:r>
-    </w:p>
-    <w:p>
-      <w:r>
-        <w:t xml:space="preserve">            print(decryptedMessage)</w:t>
-      </w:r>
-    </w:p>
-    <w:p>
-      <w:r>
-        <w:t xml:space="preserve">            break</w:t>
-      </w:r>
-    </w:p>
-    <w:p>
-      <w:r>
-        <w:t xml:space="preserve">            </w:t>
-      </w:r>
-    </w:p>
-    <w:p>
-      <w:r>
-        <w:t xml:space="preserve">        </w:t>
-      </w:r>
-    </w:p>
-    <w:p>
-      <w:r>
-        <w:t xml:space="preserve">        </w:t>
-      </w:r>
-    </w:p>
-    <w:p>
-      <w:r>
-        <w:t xml:space="preserve">    </w:t>
-      </w:r>
-    </w:p>
-    <w:p/>
-    <w:p/>
-    <w:p/>
-    <w:p/>
-    <w:p/>
-    <w:p/>
-    <w:p/>
-    <w:p>
-      <w:r>
-        <w:lastRenderedPageBreak/>
+    <w:p>
+      <w:r>
         <w:t>Code Explanation:</w:t>
       </w:r>
     </w:p>
     <w:p>
       <w:r>
-        <w:t>In my main function I have the brute force analysis where I go through a for loop that creates a BitVector object for each key option and sends that object, along with the input file, to cryptBreak. The cryptBreak function is mostly taken from the code given in DecryptForFun.py. It first gets the passphrase into a bit array. Then, it uses the ciphertext file to create a BitVector. After, it creates a place to store the decrypted message. Finally, it XORs the bit blocks with the decryption and outputs the decrypted message. My main file then checks to see if ‘Yogi Berra’ is part of that decrypted message and if it isn’t, it tries the next key. If it is there, the loop ends and the key, message, and alert is printed to let the user know the encryption has been broken and what it says.</w:t>
+        <w:t>In my main function I have the brute force analysis where I go through a for loop that creates a BitVector object for each key option and sends that object, along with the input file, to cryptBreak. The cryptBreak function is mostly taken from the code given in DecryptForFun.py. It first</w:t>
+      </w:r>
+      <w:r>
+        <w:t xml:space="preserve"> uses a loop to</w:t>
+      </w:r>
+      <w:r>
+        <w:t xml:space="preserve"> get the passphrase into a bit array. Then, it uses the ciphertext file to create a BitVector. After, it creates a place to store the decrypted message. Finally, it </w:t>
+      </w:r>
+      <w:r>
+        <w:t xml:space="preserve">uses a for loop which </w:t>
+      </w:r>
+      <w:r>
+        <w:t>XORs the bit blocks with the decryption and outputs the decrypted message. My main file then checks to see if ‘Yogi Berra’ is part of that decrypted message and if it isn’t, it tries the next key. If it is there, the loop ends and the key, message, and alert is printed to let the user know the encryption has been broken and what it says.</w:t>
       </w:r>
     </w:p>
     <w:p/>

</xml_diff>